<commit_message>
I AM THE HONERD ONE
</commit_message>
<xml_diff>
--- a/BKN_Dokumenten/de/LVb FU/230130_Sdt_BKN_LVbFU_Infra Schutz _Sdt_m_d.docx
+++ b/BKN_Dokumenten/de/LVb FU/230130_Sdt_BKN_LVbFU_Infra Schutz _Sdt_m_d.docx
@@ -1,6 +1,6 @@
 
 <file path=word/document.xml><?xml version="1.0" encoding="utf-8"?>
-<w:document xmlns:wpc="http://schemas.microsoft.com/office/word/2010/wordprocessingCanvas" xmlns:cx="http://schemas.microsoft.com/office/drawing/2014/chartex" xmlns:cx1="http://schemas.microsoft.com/office/drawing/2015/9/8/chartex" xmlns:cx2="http://schemas.microsoft.com/office/drawing/2015/10/21/chartex" xmlns:cx3="http://schemas.microsoft.com/office/drawing/2016/5/9/chartex" xmlns:cx4="http://schemas.microsoft.com/office/drawing/2016/5/10/chartex" xmlns:cx5="http://schemas.microsoft.com/office/drawing/2016/5/11/chartex" xmlns:cx6="http://schemas.microsoft.com/office/drawing/2016/5/12/chartex" xmlns:cx7="http://schemas.microsoft.com/office/drawing/2016/5/13/chartex" xmlns:cx8="http://schemas.microsoft.com/office/drawing/2016/5/14/chartex" xmlns:mc="http://schemas.openxmlformats.org/markup-compatibility/2006" xmlns:aink="http://schemas.microsoft.com/office/drawing/2016/ink" xmlns:am3d="http://schemas.microsoft.com/office/drawing/2017/model3d" xmlns:o="urn:schemas-microsoft-com:office:office" xmlns:r="http://schemas.openxmlformats.org/officeDocument/2006/relationships" xmlns:m="http://schemas.openxmlformats.org/officeDocument/2006/math" xmlns:v="urn:schemas-microsoft-com:vml" xmlns:wp14="http://schemas.microsoft.com/office/word/2010/wordprocessingDrawing" xmlns:wp="http://schemas.openxmlformats.org/drawingml/2006/wordprocessingDrawing" xmlns:w10="urn:schemas-microsoft-com:office:word" xmlns:w="http://schemas.openxmlformats.org/wordprocessingml/2006/main" xmlns:w14="http://schemas.microsoft.com/office/word/2010/wordml" xmlns:w15="http://schemas.microsoft.com/office/word/2012/wordml" xmlns:w16cex="http://schemas.microsoft.com/office/word/2018/wordml/cex" xmlns:w16cid="http://schemas.microsoft.com/office/word/2016/wordml/cid" xmlns:w16="http://schemas.microsoft.com/office/word/2018/wordml" xmlns:w16sdtdh="http://schemas.microsoft.com/office/word/2020/wordml/sdtdatahash" xmlns:w16se="http://schemas.microsoft.com/office/word/2015/wordml/symex" xmlns:wpg="http://schemas.microsoft.com/office/word/2010/wordprocessingGroup" xmlns:wpi="http://schemas.microsoft.com/office/word/2010/wordprocessingInk" xmlns:wne="http://schemas.microsoft.com/office/word/2006/wordml" xmlns:wps="http://schemas.microsoft.com/office/word/2010/wordprocessingShape" mc:Ignorable="w14 w15 w16se w16cid w16 w16cex w16sdtdh wp14">
+<w:document xmlns:wpc="http://schemas.microsoft.com/office/word/2010/wordprocessingCanvas" xmlns:cx="http://schemas.microsoft.com/office/drawing/2014/chartex" xmlns:cx1="http://schemas.microsoft.com/office/drawing/2015/9/8/chartex" xmlns:cx2="http://schemas.microsoft.com/office/drawing/2015/10/21/chartex" xmlns:cx3="http://schemas.microsoft.com/office/drawing/2016/5/9/chartex" xmlns:cx4="http://schemas.microsoft.com/office/drawing/2016/5/10/chartex" xmlns:cx5="http://schemas.microsoft.com/office/drawing/2016/5/11/chartex" xmlns:cx6="http://schemas.microsoft.com/office/drawing/2016/5/12/chartex" xmlns:cx7="http://schemas.microsoft.com/office/drawing/2016/5/13/chartex" xmlns:cx8="http://schemas.microsoft.com/office/drawing/2016/5/14/chartex" xmlns:mc="http://schemas.openxmlformats.org/markup-compatibility/2006" xmlns:aink="http://schemas.microsoft.com/office/drawing/2016/ink" xmlns:am3d="http://schemas.microsoft.com/office/drawing/2017/model3d" xmlns:o="urn:schemas-microsoft-com:office:office" xmlns:oel="http://schemas.microsoft.com/office/2019/extlst" xmlns:r="http://schemas.openxmlformats.org/officeDocument/2006/relationships" xmlns:m="http://schemas.openxmlformats.org/officeDocument/2006/math" xmlns:v="urn:schemas-microsoft-com:vml" xmlns:wp14="http://schemas.microsoft.com/office/word/2010/wordprocessingDrawing" xmlns:wp="http://schemas.openxmlformats.org/drawingml/2006/wordprocessingDrawing" xmlns:w10="urn:schemas-microsoft-com:office:word" xmlns:w="http://schemas.openxmlformats.org/wordprocessingml/2006/main" xmlns:w14="http://schemas.microsoft.com/office/word/2010/wordml" xmlns:w15="http://schemas.microsoft.com/office/word/2012/wordml" xmlns:w16cex="http://schemas.microsoft.com/office/word/2018/wordml/cex" xmlns:w16cid="http://schemas.microsoft.com/office/word/2016/wordml/cid" xmlns:w16="http://schemas.microsoft.com/office/word/2018/wordml" xmlns:w16du="http://schemas.microsoft.com/office/word/2023/wordml/word16du" xmlns:w16sdtdh="http://schemas.microsoft.com/office/word/2020/wordml/sdtdatahash" xmlns:w16se="http://schemas.microsoft.com/office/word/2015/wordml/symex" xmlns:wpg="http://schemas.microsoft.com/office/word/2010/wordprocessingGroup" xmlns:wpi="http://schemas.microsoft.com/office/word/2010/wordprocessingInk" xmlns:wne="http://schemas.microsoft.com/office/word/2006/wordml" xmlns:wps="http://schemas.microsoft.com/office/word/2010/wordprocessingShape" mc:Ignorable="w14 w15 w16se w16cid w16 w16cex w16sdtdh w16du wp14">
   <w:body>
     <w:p>
       <w:pPr>
@@ -368,14 +368,26 @@
         </w:rPr>
         <w:t xml:space="preserve">geboren am </w:t>
       </w:r>
-      <w:r>
-        <w:rPr>
-          <w:rFonts w:ascii="Segoe UI" w:hAnsi="Segoe UI" w:cs="Segoe UI"/>
-          <w:sz w:val="24"/>
-          <w:szCs w:val="24"/>
-        </w:rPr>
-        <w:t>xx.xx.xxxx</w:t>
-      </w:r>
+      <w:proofErr w:type="spellStart"/>
+      <w:r>
+        <w:rPr>
+          <w:rFonts w:ascii="Segoe UI" w:hAnsi="Segoe UI" w:cs="Segoe UI"/>
+          <w:sz w:val="24"/>
+          <w:szCs w:val="24"/>
+        </w:rPr>
+        <w:t>xx.</w:t>
+      </w:r>
+      <w:proofErr w:type="gramStart"/>
+      <w:r>
+        <w:rPr>
+          <w:rFonts w:ascii="Segoe UI" w:hAnsi="Segoe UI" w:cs="Segoe UI"/>
+          <w:sz w:val="24"/>
+          <w:szCs w:val="24"/>
+        </w:rPr>
+        <w:t>xx.xxxx</w:t>
+      </w:r>
+      <w:proofErr w:type="spellEnd"/>
+      <w:proofErr w:type="gramEnd"/>
     </w:p>
     <w:p>
       <w:pPr>
@@ -550,6 +562,51 @@
         </w:rPr>
         <w:tab/>
       </w:r>
+      <w:proofErr w:type="spellStart"/>
+      <w:r>
+        <w:rPr>
+          <w:rFonts w:ascii="Segoe UI" w:hAnsi="Segoe UI" w:cs="Segoe UI"/>
+          <w:sz w:val="24"/>
+          <w:szCs w:val="24"/>
+        </w:rPr>
+        <w:t>xx.</w:t>
+      </w:r>
+      <w:proofErr w:type="gramStart"/>
+      <w:r>
+        <w:rPr>
+          <w:rFonts w:ascii="Segoe UI" w:hAnsi="Segoe UI" w:cs="Segoe UI"/>
+          <w:sz w:val="24"/>
+          <w:szCs w:val="24"/>
+        </w:rPr>
+        <w:t>xx.xxxx</w:t>
+      </w:r>
+      <w:proofErr w:type="spellEnd"/>
+      <w:proofErr w:type="gramEnd"/>
+      <w:r>
+        <w:rPr>
+          <w:rFonts w:ascii="Segoe UI" w:hAnsi="Segoe UI" w:cs="Segoe UI"/>
+          <w:sz w:val="24"/>
+          <w:szCs w:val="24"/>
+        </w:rPr>
+        <w:t xml:space="preserve"> </w:t>
+      </w:r>
+      <w:r>
+        <w:rPr>
+          <w:rFonts w:ascii="Segoe UI" w:hAnsi="Segoe UI" w:cs="Segoe UI"/>
+          <w:sz w:val="24"/>
+          <w:szCs w:val="24"/>
+        </w:rPr>
+        <w:t>–</w:t>
+      </w:r>
+      <w:r>
+        <w:rPr>
+          <w:rFonts w:ascii="Segoe UI" w:hAnsi="Segoe UI" w:cs="Segoe UI"/>
+          <w:sz w:val="24"/>
+          <w:szCs w:val="24"/>
+        </w:rPr>
+        <w:t xml:space="preserve"> </w:t>
+      </w:r>
+      <w:proofErr w:type="spellStart"/>
       <w:r>
         <w:rPr>
           <w:rFonts w:ascii="Segoe UI" w:hAnsi="Segoe UI" w:cs="Segoe UI"/>
@@ -558,38 +615,7 @@
         </w:rPr>
         <w:t>xx.xx.xxxx</w:t>
       </w:r>
-      <w:r>
-        <w:rPr>
-          <w:rFonts w:ascii="Segoe UI" w:hAnsi="Segoe UI" w:cs="Segoe UI"/>
-          <w:sz w:val="24"/>
-          <w:szCs w:val="24"/>
-        </w:rPr>
-        <w:t xml:space="preserve"> </w:t>
-      </w:r>
-      <w:r>
-        <w:rPr>
-          <w:rFonts w:ascii="Segoe UI" w:hAnsi="Segoe UI" w:cs="Segoe UI"/>
-          <w:sz w:val="24"/>
-          <w:szCs w:val="24"/>
-        </w:rPr>
-        <w:t>–</w:t>
-      </w:r>
-      <w:r>
-        <w:rPr>
-          <w:rFonts w:ascii="Segoe UI" w:hAnsi="Segoe UI" w:cs="Segoe UI"/>
-          <w:sz w:val="24"/>
-          <w:szCs w:val="24"/>
-        </w:rPr>
-        <w:t xml:space="preserve"> </w:t>
-      </w:r>
-      <w:r>
-        <w:rPr>
-          <w:rFonts w:ascii="Segoe UI" w:hAnsi="Segoe UI" w:cs="Segoe UI"/>
-          <w:sz w:val="24"/>
-          <w:szCs w:val="24"/>
-        </w:rPr>
-        <w:t>xx.xx.xxxx</w:t>
-      </w:r>
+      <w:proofErr w:type="spellEnd"/>
     </w:p>
     <w:p>
       <w:pPr>
@@ -2111,7 +2137,7 @@
 </file>
 
 <file path=word/endnotes.xml><?xml version="1.0" encoding="utf-8"?>
-<w:endnotes xmlns:wpc="http://schemas.microsoft.com/office/word/2010/wordprocessingCanvas" xmlns:cx="http://schemas.microsoft.com/office/drawing/2014/chartex" xmlns:cx1="http://schemas.microsoft.com/office/drawing/2015/9/8/chartex" xmlns:cx2="http://schemas.microsoft.com/office/drawing/2015/10/21/chartex" xmlns:cx3="http://schemas.microsoft.com/office/drawing/2016/5/9/chartex" xmlns:cx4="http://schemas.microsoft.com/office/drawing/2016/5/10/chartex" xmlns:cx5="http://schemas.microsoft.com/office/drawing/2016/5/11/chartex" xmlns:cx6="http://schemas.microsoft.com/office/drawing/2016/5/12/chartex" xmlns:cx7="http://schemas.microsoft.com/office/drawing/2016/5/13/chartex" xmlns:cx8="http://schemas.microsoft.com/office/drawing/2016/5/14/chartex" xmlns:mc="http://schemas.openxmlformats.org/markup-compatibility/2006" xmlns:aink="http://schemas.microsoft.com/office/drawing/2016/ink" xmlns:am3d="http://schemas.microsoft.com/office/drawing/2017/model3d" xmlns:o="urn:schemas-microsoft-com:office:office" xmlns:r="http://schemas.openxmlformats.org/officeDocument/2006/relationships" xmlns:m="http://schemas.openxmlformats.org/officeDocument/2006/math" xmlns:v="urn:schemas-microsoft-com:vml" xmlns:wp14="http://schemas.microsoft.com/office/word/2010/wordprocessingDrawing" xmlns:wp="http://schemas.openxmlformats.org/drawingml/2006/wordprocessingDrawing" xmlns:w10="urn:schemas-microsoft-com:office:word" xmlns:w="http://schemas.openxmlformats.org/wordprocessingml/2006/main" xmlns:w14="http://schemas.microsoft.com/office/word/2010/wordml" xmlns:w15="http://schemas.microsoft.com/office/word/2012/wordml" xmlns:w16cex="http://schemas.microsoft.com/office/word/2018/wordml/cex" xmlns:w16cid="http://schemas.microsoft.com/office/word/2016/wordml/cid" xmlns:w16="http://schemas.microsoft.com/office/word/2018/wordml" xmlns:w16sdtdh="http://schemas.microsoft.com/office/word/2020/wordml/sdtdatahash" xmlns:w16se="http://schemas.microsoft.com/office/word/2015/wordml/symex" xmlns:wpg="http://schemas.microsoft.com/office/word/2010/wordprocessingGroup" xmlns:wpi="http://schemas.microsoft.com/office/word/2010/wordprocessingInk" xmlns:wne="http://schemas.microsoft.com/office/word/2006/wordml" xmlns:wps="http://schemas.microsoft.com/office/word/2010/wordprocessingShape" mc:Ignorable="w14 w15 w16se w16cid w16 w16cex w16sdtdh wp14">
+<w:endnotes xmlns:wpc="http://schemas.microsoft.com/office/word/2010/wordprocessingCanvas" xmlns:cx="http://schemas.microsoft.com/office/drawing/2014/chartex" xmlns:cx1="http://schemas.microsoft.com/office/drawing/2015/9/8/chartex" xmlns:cx2="http://schemas.microsoft.com/office/drawing/2015/10/21/chartex" xmlns:cx3="http://schemas.microsoft.com/office/drawing/2016/5/9/chartex" xmlns:cx4="http://schemas.microsoft.com/office/drawing/2016/5/10/chartex" xmlns:cx5="http://schemas.microsoft.com/office/drawing/2016/5/11/chartex" xmlns:cx6="http://schemas.microsoft.com/office/drawing/2016/5/12/chartex" xmlns:cx7="http://schemas.microsoft.com/office/drawing/2016/5/13/chartex" xmlns:cx8="http://schemas.microsoft.com/office/drawing/2016/5/14/chartex" xmlns:mc="http://schemas.openxmlformats.org/markup-compatibility/2006" xmlns:aink="http://schemas.microsoft.com/office/drawing/2016/ink" xmlns:am3d="http://schemas.microsoft.com/office/drawing/2017/model3d" xmlns:o="urn:schemas-microsoft-com:office:office" xmlns:oel="http://schemas.microsoft.com/office/2019/extlst" xmlns:r="http://schemas.openxmlformats.org/officeDocument/2006/relationships" xmlns:m="http://schemas.openxmlformats.org/officeDocument/2006/math" xmlns:v="urn:schemas-microsoft-com:vml" xmlns:wp14="http://schemas.microsoft.com/office/word/2010/wordprocessingDrawing" xmlns:wp="http://schemas.openxmlformats.org/drawingml/2006/wordprocessingDrawing" xmlns:w10="urn:schemas-microsoft-com:office:word" xmlns:w="http://schemas.openxmlformats.org/wordprocessingml/2006/main" xmlns:w14="http://schemas.microsoft.com/office/word/2010/wordml" xmlns:w15="http://schemas.microsoft.com/office/word/2012/wordml" xmlns:w16cex="http://schemas.microsoft.com/office/word/2018/wordml/cex" xmlns:w16cid="http://schemas.microsoft.com/office/word/2016/wordml/cid" xmlns:w16="http://schemas.microsoft.com/office/word/2018/wordml" xmlns:w16du="http://schemas.microsoft.com/office/word/2023/wordml/word16du" xmlns:w16sdtdh="http://schemas.microsoft.com/office/word/2020/wordml/sdtdatahash" xmlns:w16se="http://schemas.microsoft.com/office/word/2015/wordml/symex" xmlns:wpg="http://schemas.microsoft.com/office/word/2010/wordprocessingGroup" xmlns:wpi="http://schemas.microsoft.com/office/word/2010/wordprocessingInk" xmlns:wne="http://schemas.microsoft.com/office/word/2006/wordml" xmlns:wps="http://schemas.microsoft.com/office/word/2010/wordprocessingShape" mc:Ignorable="w14 w15 w16se w16cid w16 w16cex w16sdtdh w16du wp14">
   <w:endnote w:type="separator" w:id="-1">
     <w:p>
       <w:r>
@@ -2132,7 +2158,7 @@
 </file>
 
 <file path=word/footer1.xml><?xml version="1.0" encoding="utf-8"?>
-<w:ftr xmlns:wpc="http://schemas.microsoft.com/office/word/2010/wordprocessingCanvas" xmlns:cx="http://schemas.microsoft.com/office/drawing/2014/chartex" xmlns:cx1="http://schemas.microsoft.com/office/drawing/2015/9/8/chartex" xmlns:cx2="http://schemas.microsoft.com/office/drawing/2015/10/21/chartex" xmlns:cx3="http://schemas.microsoft.com/office/drawing/2016/5/9/chartex" xmlns:cx4="http://schemas.microsoft.com/office/drawing/2016/5/10/chartex" xmlns:cx5="http://schemas.microsoft.com/office/drawing/2016/5/11/chartex" xmlns:cx6="http://schemas.microsoft.com/office/drawing/2016/5/12/chartex" xmlns:cx7="http://schemas.microsoft.com/office/drawing/2016/5/13/chartex" xmlns:cx8="http://schemas.microsoft.com/office/drawing/2016/5/14/chartex" xmlns:mc="http://schemas.openxmlformats.org/markup-compatibility/2006" xmlns:aink="http://schemas.microsoft.com/office/drawing/2016/ink" xmlns:am3d="http://schemas.microsoft.com/office/drawing/2017/model3d" xmlns:o="urn:schemas-microsoft-com:office:office" xmlns:r="http://schemas.openxmlformats.org/officeDocument/2006/relationships" xmlns:m="http://schemas.openxmlformats.org/officeDocument/2006/math" xmlns:v="urn:schemas-microsoft-com:vml" xmlns:wp14="http://schemas.microsoft.com/office/word/2010/wordprocessingDrawing" xmlns:wp="http://schemas.openxmlformats.org/drawingml/2006/wordprocessingDrawing" xmlns:w10="urn:schemas-microsoft-com:office:word" xmlns:w="http://schemas.openxmlformats.org/wordprocessingml/2006/main" xmlns:w14="http://schemas.microsoft.com/office/word/2010/wordml" xmlns:w15="http://schemas.microsoft.com/office/word/2012/wordml" xmlns:w16cex="http://schemas.microsoft.com/office/word/2018/wordml/cex" xmlns:w16cid="http://schemas.microsoft.com/office/word/2016/wordml/cid" xmlns:w16="http://schemas.microsoft.com/office/word/2018/wordml" xmlns:w16sdtdh="http://schemas.microsoft.com/office/word/2020/wordml/sdtdatahash" xmlns:w16se="http://schemas.microsoft.com/office/word/2015/wordml/symex" xmlns:wpg="http://schemas.microsoft.com/office/word/2010/wordprocessingGroup" xmlns:wpi="http://schemas.microsoft.com/office/word/2010/wordprocessingInk" xmlns:wne="http://schemas.microsoft.com/office/word/2006/wordml" xmlns:wps="http://schemas.microsoft.com/office/word/2010/wordprocessingShape" mc:Ignorable="w14 w15 w16se w16cid w16 w16cex w16sdtdh wp14">
+<w:ftr xmlns:wpc="http://schemas.microsoft.com/office/word/2010/wordprocessingCanvas" xmlns:cx="http://schemas.microsoft.com/office/drawing/2014/chartex" xmlns:cx1="http://schemas.microsoft.com/office/drawing/2015/9/8/chartex" xmlns:cx2="http://schemas.microsoft.com/office/drawing/2015/10/21/chartex" xmlns:cx3="http://schemas.microsoft.com/office/drawing/2016/5/9/chartex" xmlns:cx4="http://schemas.microsoft.com/office/drawing/2016/5/10/chartex" xmlns:cx5="http://schemas.microsoft.com/office/drawing/2016/5/11/chartex" xmlns:cx6="http://schemas.microsoft.com/office/drawing/2016/5/12/chartex" xmlns:cx7="http://schemas.microsoft.com/office/drawing/2016/5/13/chartex" xmlns:cx8="http://schemas.microsoft.com/office/drawing/2016/5/14/chartex" xmlns:mc="http://schemas.openxmlformats.org/markup-compatibility/2006" xmlns:aink="http://schemas.microsoft.com/office/drawing/2016/ink" xmlns:am3d="http://schemas.microsoft.com/office/drawing/2017/model3d" xmlns:o="urn:schemas-microsoft-com:office:office" xmlns:oel="http://schemas.microsoft.com/office/2019/extlst" xmlns:r="http://schemas.openxmlformats.org/officeDocument/2006/relationships" xmlns:m="http://schemas.openxmlformats.org/officeDocument/2006/math" xmlns:v="urn:schemas-microsoft-com:vml" xmlns:wp14="http://schemas.microsoft.com/office/word/2010/wordprocessingDrawing" xmlns:wp="http://schemas.openxmlformats.org/drawingml/2006/wordprocessingDrawing" xmlns:w10="urn:schemas-microsoft-com:office:word" xmlns:w="http://schemas.openxmlformats.org/wordprocessingml/2006/main" xmlns:w14="http://schemas.microsoft.com/office/word/2010/wordml" xmlns:w15="http://schemas.microsoft.com/office/word/2012/wordml" xmlns:w16cex="http://schemas.microsoft.com/office/word/2018/wordml/cex" xmlns:w16cid="http://schemas.microsoft.com/office/word/2016/wordml/cid" xmlns:w16="http://schemas.microsoft.com/office/word/2018/wordml" xmlns:w16du="http://schemas.microsoft.com/office/word/2023/wordml/word16du" xmlns:w16sdtdh="http://schemas.microsoft.com/office/word/2020/wordml/sdtdatahash" xmlns:w16se="http://schemas.microsoft.com/office/word/2015/wordml/symex" xmlns:wpg="http://schemas.microsoft.com/office/word/2010/wordprocessingGroup" xmlns:wpi="http://schemas.microsoft.com/office/word/2010/wordprocessingInk" xmlns:wne="http://schemas.microsoft.com/office/word/2006/wordml" xmlns:wps="http://schemas.microsoft.com/office/word/2010/wordprocessingShape" mc:Ignorable="w14 w15 w16se w16cid w16 w16cex w16sdtdh w16du wp14">
   <w:p>
     <w:pPr>
       <w:pStyle w:val="Platzhalter"/>
@@ -2147,7 +2173,7 @@
 </file>
 
 <file path=word/footer2.xml><?xml version="1.0" encoding="utf-8"?>
-<w:ftr xmlns:wpc="http://schemas.microsoft.com/office/word/2010/wordprocessingCanvas" xmlns:cx="http://schemas.microsoft.com/office/drawing/2014/chartex" xmlns:cx1="http://schemas.microsoft.com/office/drawing/2015/9/8/chartex" xmlns:cx2="http://schemas.microsoft.com/office/drawing/2015/10/21/chartex" xmlns:cx3="http://schemas.microsoft.com/office/drawing/2016/5/9/chartex" xmlns:cx4="http://schemas.microsoft.com/office/drawing/2016/5/10/chartex" xmlns:cx5="http://schemas.microsoft.com/office/drawing/2016/5/11/chartex" xmlns:cx6="http://schemas.microsoft.com/office/drawing/2016/5/12/chartex" xmlns:cx7="http://schemas.microsoft.com/office/drawing/2016/5/13/chartex" xmlns:cx8="http://schemas.microsoft.com/office/drawing/2016/5/14/chartex" xmlns:mc="http://schemas.openxmlformats.org/markup-compatibility/2006" xmlns:aink="http://schemas.microsoft.com/office/drawing/2016/ink" xmlns:am3d="http://schemas.microsoft.com/office/drawing/2017/model3d" xmlns:o="urn:schemas-microsoft-com:office:office" xmlns:r="http://schemas.openxmlformats.org/officeDocument/2006/relationships" xmlns:m="http://schemas.openxmlformats.org/officeDocument/2006/math" xmlns:v="urn:schemas-microsoft-com:vml" xmlns:wp14="http://schemas.microsoft.com/office/word/2010/wordprocessingDrawing" xmlns:wp="http://schemas.openxmlformats.org/drawingml/2006/wordprocessingDrawing" xmlns:w10="urn:schemas-microsoft-com:office:word" xmlns:w="http://schemas.openxmlformats.org/wordprocessingml/2006/main" xmlns:w14="http://schemas.microsoft.com/office/word/2010/wordml" xmlns:w15="http://schemas.microsoft.com/office/word/2012/wordml" xmlns:w16cex="http://schemas.microsoft.com/office/word/2018/wordml/cex" xmlns:w16cid="http://schemas.microsoft.com/office/word/2016/wordml/cid" xmlns:w16="http://schemas.microsoft.com/office/word/2018/wordml" xmlns:w16sdtdh="http://schemas.microsoft.com/office/word/2020/wordml/sdtdatahash" xmlns:w16se="http://schemas.microsoft.com/office/word/2015/wordml/symex" xmlns:wpg="http://schemas.microsoft.com/office/word/2010/wordprocessingGroup" xmlns:wpi="http://schemas.microsoft.com/office/word/2010/wordprocessingInk" xmlns:wne="http://schemas.microsoft.com/office/word/2006/wordml" xmlns:wps="http://schemas.microsoft.com/office/word/2010/wordprocessingShape" mc:Ignorable="w14 w15 w16se w16cid w16 w16cex w16sdtdh wp14">
+<w:ftr xmlns:wpc="http://schemas.microsoft.com/office/word/2010/wordprocessingCanvas" xmlns:cx="http://schemas.microsoft.com/office/drawing/2014/chartex" xmlns:cx1="http://schemas.microsoft.com/office/drawing/2015/9/8/chartex" xmlns:cx2="http://schemas.microsoft.com/office/drawing/2015/10/21/chartex" xmlns:cx3="http://schemas.microsoft.com/office/drawing/2016/5/9/chartex" xmlns:cx4="http://schemas.microsoft.com/office/drawing/2016/5/10/chartex" xmlns:cx5="http://schemas.microsoft.com/office/drawing/2016/5/11/chartex" xmlns:cx6="http://schemas.microsoft.com/office/drawing/2016/5/12/chartex" xmlns:cx7="http://schemas.microsoft.com/office/drawing/2016/5/13/chartex" xmlns:cx8="http://schemas.microsoft.com/office/drawing/2016/5/14/chartex" xmlns:mc="http://schemas.openxmlformats.org/markup-compatibility/2006" xmlns:aink="http://schemas.microsoft.com/office/drawing/2016/ink" xmlns:am3d="http://schemas.microsoft.com/office/drawing/2017/model3d" xmlns:o="urn:schemas-microsoft-com:office:office" xmlns:oel="http://schemas.microsoft.com/office/2019/extlst" xmlns:r="http://schemas.openxmlformats.org/officeDocument/2006/relationships" xmlns:m="http://schemas.openxmlformats.org/officeDocument/2006/math" xmlns:v="urn:schemas-microsoft-com:vml" xmlns:wp14="http://schemas.microsoft.com/office/word/2010/wordprocessingDrawing" xmlns:wp="http://schemas.openxmlformats.org/drawingml/2006/wordprocessingDrawing" xmlns:w10="urn:schemas-microsoft-com:office:word" xmlns:w="http://schemas.openxmlformats.org/wordprocessingml/2006/main" xmlns:w14="http://schemas.microsoft.com/office/word/2010/wordml" xmlns:w15="http://schemas.microsoft.com/office/word/2012/wordml" xmlns:w16cex="http://schemas.microsoft.com/office/word/2018/wordml/cex" xmlns:w16cid="http://schemas.microsoft.com/office/word/2016/wordml/cid" xmlns:w16="http://schemas.microsoft.com/office/word/2018/wordml" xmlns:w16du="http://schemas.microsoft.com/office/word/2023/wordml/word16du" xmlns:w16sdtdh="http://schemas.microsoft.com/office/word/2020/wordml/sdtdatahash" xmlns:w16se="http://schemas.microsoft.com/office/word/2015/wordml/symex" xmlns:wpg="http://schemas.microsoft.com/office/word/2010/wordprocessingGroup" xmlns:wpi="http://schemas.microsoft.com/office/word/2010/wordprocessingInk" xmlns:wne="http://schemas.microsoft.com/office/word/2006/wordml" xmlns:wps="http://schemas.microsoft.com/office/word/2010/wordprocessingShape" mc:Ignorable="w14 w15 w16se w16cid w16 w16cex w16sdtdh w16du wp14">
   <w:tbl>
     <w:tblPr>
       <w:tblW w:w="9435" w:type="dxa"/>
@@ -2236,7 +2262,7 @@
 </file>
 
 <file path=word/footnotes.xml><?xml version="1.0" encoding="utf-8"?>
-<w:footnotes xmlns:wpc="http://schemas.microsoft.com/office/word/2010/wordprocessingCanvas" xmlns:cx="http://schemas.microsoft.com/office/drawing/2014/chartex" xmlns:cx1="http://schemas.microsoft.com/office/drawing/2015/9/8/chartex" xmlns:cx2="http://schemas.microsoft.com/office/drawing/2015/10/21/chartex" xmlns:cx3="http://schemas.microsoft.com/office/drawing/2016/5/9/chartex" xmlns:cx4="http://schemas.microsoft.com/office/drawing/2016/5/10/chartex" xmlns:cx5="http://schemas.microsoft.com/office/drawing/2016/5/11/chartex" xmlns:cx6="http://schemas.microsoft.com/office/drawing/2016/5/12/chartex" xmlns:cx7="http://schemas.microsoft.com/office/drawing/2016/5/13/chartex" xmlns:cx8="http://schemas.microsoft.com/office/drawing/2016/5/14/chartex" xmlns:mc="http://schemas.openxmlformats.org/markup-compatibility/2006" xmlns:aink="http://schemas.microsoft.com/office/drawing/2016/ink" xmlns:am3d="http://schemas.microsoft.com/office/drawing/2017/model3d" xmlns:o="urn:schemas-microsoft-com:office:office" xmlns:r="http://schemas.openxmlformats.org/officeDocument/2006/relationships" xmlns:m="http://schemas.openxmlformats.org/officeDocument/2006/math" xmlns:v="urn:schemas-microsoft-com:vml" xmlns:wp14="http://schemas.microsoft.com/office/word/2010/wordprocessingDrawing" xmlns:wp="http://schemas.openxmlformats.org/drawingml/2006/wordprocessingDrawing" xmlns:w10="urn:schemas-microsoft-com:office:word" xmlns:w="http://schemas.openxmlformats.org/wordprocessingml/2006/main" xmlns:w14="http://schemas.microsoft.com/office/word/2010/wordml" xmlns:w15="http://schemas.microsoft.com/office/word/2012/wordml" xmlns:w16cex="http://schemas.microsoft.com/office/word/2018/wordml/cex" xmlns:w16cid="http://schemas.microsoft.com/office/word/2016/wordml/cid" xmlns:w16="http://schemas.microsoft.com/office/word/2018/wordml" xmlns:w16sdtdh="http://schemas.microsoft.com/office/word/2020/wordml/sdtdatahash" xmlns:w16se="http://schemas.microsoft.com/office/word/2015/wordml/symex" xmlns:wpg="http://schemas.microsoft.com/office/word/2010/wordprocessingGroup" xmlns:wpi="http://schemas.microsoft.com/office/word/2010/wordprocessingInk" xmlns:wne="http://schemas.microsoft.com/office/word/2006/wordml" xmlns:wps="http://schemas.microsoft.com/office/word/2010/wordprocessingShape" mc:Ignorable="w14 w15 w16se w16cid w16 w16cex w16sdtdh wp14">
+<w:footnotes xmlns:wpc="http://schemas.microsoft.com/office/word/2010/wordprocessingCanvas" xmlns:cx="http://schemas.microsoft.com/office/drawing/2014/chartex" xmlns:cx1="http://schemas.microsoft.com/office/drawing/2015/9/8/chartex" xmlns:cx2="http://schemas.microsoft.com/office/drawing/2015/10/21/chartex" xmlns:cx3="http://schemas.microsoft.com/office/drawing/2016/5/9/chartex" xmlns:cx4="http://schemas.microsoft.com/office/drawing/2016/5/10/chartex" xmlns:cx5="http://schemas.microsoft.com/office/drawing/2016/5/11/chartex" xmlns:cx6="http://schemas.microsoft.com/office/drawing/2016/5/12/chartex" xmlns:cx7="http://schemas.microsoft.com/office/drawing/2016/5/13/chartex" xmlns:cx8="http://schemas.microsoft.com/office/drawing/2016/5/14/chartex" xmlns:mc="http://schemas.openxmlformats.org/markup-compatibility/2006" xmlns:aink="http://schemas.microsoft.com/office/drawing/2016/ink" xmlns:am3d="http://schemas.microsoft.com/office/drawing/2017/model3d" xmlns:o="urn:schemas-microsoft-com:office:office" xmlns:oel="http://schemas.microsoft.com/office/2019/extlst" xmlns:r="http://schemas.openxmlformats.org/officeDocument/2006/relationships" xmlns:m="http://schemas.openxmlformats.org/officeDocument/2006/math" xmlns:v="urn:schemas-microsoft-com:vml" xmlns:wp14="http://schemas.microsoft.com/office/word/2010/wordprocessingDrawing" xmlns:wp="http://schemas.openxmlformats.org/drawingml/2006/wordprocessingDrawing" xmlns:w10="urn:schemas-microsoft-com:office:word" xmlns:w="http://schemas.openxmlformats.org/wordprocessingml/2006/main" xmlns:w14="http://schemas.microsoft.com/office/word/2010/wordml" xmlns:w15="http://schemas.microsoft.com/office/word/2012/wordml" xmlns:w16cex="http://schemas.microsoft.com/office/word/2018/wordml/cex" xmlns:w16cid="http://schemas.microsoft.com/office/word/2016/wordml/cid" xmlns:w16="http://schemas.microsoft.com/office/word/2018/wordml" xmlns:w16du="http://schemas.microsoft.com/office/word/2023/wordml/word16du" xmlns:w16sdtdh="http://schemas.microsoft.com/office/word/2020/wordml/sdtdatahash" xmlns:w16se="http://schemas.microsoft.com/office/word/2015/wordml/symex" xmlns:wpg="http://schemas.microsoft.com/office/word/2010/wordprocessingGroup" xmlns:wpi="http://schemas.microsoft.com/office/word/2010/wordprocessingInk" xmlns:wne="http://schemas.microsoft.com/office/word/2006/wordml" xmlns:wps="http://schemas.microsoft.com/office/word/2010/wordprocessingShape" mc:Ignorable="w14 w15 w16se w16cid w16 w16cex w16sdtdh w16du wp14">
   <w:footnote w:type="separator" w:id="-1">
     <w:p>
       <w:r>
@@ -2257,7 +2283,7 @@
 </file>
 
 <file path=word/header1.xml><?xml version="1.0" encoding="utf-8"?>
-<w:hdr xmlns:wpc="http://schemas.microsoft.com/office/word/2010/wordprocessingCanvas" xmlns:cx="http://schemas.microsoft.com/office/drawing/2014/chartex" xmlns:cx1="http://schemas.microsoft.com/office/drawing/2015/9/8/chartex" xmlns:cx2="http://schemas.microsoft.com/office/drawing/2015/10/21/chartex" xmlns:cx3="http://schemas.microsoft.com/office/drawing/2016/5/9/chartex" xmlns:cx4="http://schemas.microsoft.com/office/drawing/2016/5/10/chartex" xmlns:cx5="http://schemas.microsoft.com/office/drawing/2016/5/11/chartex" xmlns:cx6="http://schemas.microsoft.com/office/drawing/2016/5/12/chartex" xmlns:cx7="http://schemas.microsoft.com/office/drawing/2016/5/13/chartex" xmlns:cx8="http://schemas.microsoft.com/office/drawing/2016/5/14/chartex" xmlns:mc="http://schemas.openxmlformats.org/markup-compatibility/2006" xmlns:aink="http://schemas.microsoft.com/office/drawing/2016/ink" xmlns:am3d="http://schemas.microsoft.com/office/drawing/2017/model3d" xmlns:o="urn:schemas-microsoft-com:office:office" xmlns:r="http://schemas.openxmlformats.org/officeDocument/2006/relationships" xmlns:m="http://schemas.openxmlformats.org/officeDocument/2006/math" xmlns:v="urn:schemas-microsoft-com:vml" xmlns:wp14="http://schemas.microsoft.com/office/word/2010/wordprocessingDrawing" xmlns:wp="http://schemas.openxmlformats.org/drawingml/2006/wordprocessingDrawing" xmlns:w10="urn:schemas-microsoft-com:office:word" xmlns:w="http://schemas.openxmlformats.org/wordprocessingml/2006/main" xmlns:w14="http://schemas.microsoft.com/office/word/2010/wordml" xmlns:w15="http://schemas.microsoft.com/office/word/2012/wordml" xmlns:w16cex="http://schemas.microsoft.com/office/word/2018/wordml/cex" xmlns:w16cid="http://schemas.microsoft.com/office/word/2016/wordml/cid" xmlns:w16="http://schemas.microsoft.com/office/word/2018/wordml" xmlns:w16sdtdh="http://schemas.microsoft.com/office/word/2020/wordml/sdtdatahash" xmlns:w16se="http://schemas.microsoft.com/office/word/2015/wordml/symex" xmlns:wpg="http://schemas.microsoft.com/office/word/2010/wordprocessingGroup" xmlns:wpi="http://schemas.microsoft.com/office/word/2010/wordprocessingInk" xmlns:wne="http://schemas.microsoft.com/office/word/2006/wordml" xmlns:wps="http://schemas.microsoft.com/office/word/2010/wordprocessingShape" mc:Ignorable="w14 w15 w16se w16cid w16 w16cex w16sdtdh wp14">
+<w:hdr xmlns:wpc="http://schemas.microsoft.com/office/word/2010/wordprocessingCanvas" xmlns:cx="http://schemas.microsoft.com/office/drawing/2014/chartex" xmlns:cx1="http://schemas.microsoft.com/office/drawing/2015/9/8/chartex" xmlns:cx2="http://schemas.microsoft.com/office/drawing/2015/10/21/chartex" xmlns:cx3="http://schemas.microsoft.com/office/drawing/2016/5/9/chartex" xmlns:cx4="http://schemas.microsoft.com/office/drawing/2016/5/10/chartex" xmlns:cx5="http://schemas.microsoft.com/office/drawing/2016/5/11/chartex" xmlns:cx6="http://schemas.microsoft.com/office/drawing/2016/5/12/chartex" xmlns:cx7="http://schemas.microsoft.com/office/drawing/2016/5/13/chartex" xmlns:cx8="http://schemas.microsoft.com/office/drawing/2016/5/14/chartex" xmlns:mc="http://schemas.openxmlformats.org/markup-compatibility/2006" xmlns:aink="http://schemas.microsoft.com/office/drawing/2016/ink" xmlns:am3d="http://schemas.microsoft.com/office/drawing/2017/model3d" xmlns:o="urn:schemas-microsoft-com:office:office" xmlns:oel="http://schemas.microsoft.com/office/2019/extlst" xmlns:r="http://schemas.openxmlformats.org/officeDocument/2006/relationships" xmlns:m="http://schemas.openxmlformats.org/officeDocument/2006/math" xmlns:v="urn:schemas-microsoft-com:vml" xmlns:wp14="http://schemas.microsoft.com/office/word/2010/wordprocessingDrawing" xmlns:wp="http://schemas.openxmlformats.org/drawingml/2006/wordprocessingDrawing" xmlns:w10="urn:schemas-microsoft-com:office:word" xmlns:w="http://schemas.openxmlformats.org/wordprocessingml/2006/main" xmlns:w14="http://schemas.microsoft.com/office/word/2010/wordml" xmlns:w15="http://schemas.microsoft.com/office/word/2012/wordml" xmlns:w16cex="http://schemas.microsoft.com/office/word/2018/wordml/cex" xmlns:w16cid="http://schemas.microsoft.com/office/word/2016/wordml/cid" xmlns:w16="http://schemas.microsoft.com/office/word/2018/wordml" xmlns:w16du="http://schemas.microsoft.com/office/word/2023/wordml/word16du" xmlns:w16sdtdh="http://schemas.microsoft.com/office/word/2020/wordml/sdtdatahash" xmlns:w16se="http://schemas.microsoft.com/office/word/2015/wordml/symex" xmlns:wpg="http://schemas.microsoft.com/office/word/2010/wordprocessingGroup" xmlns:wpi="http://schemas.microsoft.com/office/word/2010/wordprocessingInk" xmlns:wne="http://schemas.microsoft.com/office/word/2006/wordml" xmlns:wps="http://schemas.microsoft.com/office/word/2010/wordprocessingShape" mc:Ignorable="w14 w15 w16se w16cid w16 w16cex w16sdtdh w16du wp14">
   <w:p>
     <w:pPr>
       <w:pStyle w:val="Platzhalter"/>
@@ -2275,7 +2301,7 @@
 </file>
 
 <file path=word/numbering.xml><?xml version="1.0" encoding="utf-8"?>
-<w:numbering xmlns:wpc="http://schemas.microsoft.com/office/word/2010/wordprocessingCanvas" xmlns:cx="http://schemas.microsoft.com/office/drawing/2014/chartex" xmlns:cx1="http://schemas.microsoft.com/office/drawing/2015/9/8/chartex" xmlns:cx2="http://schemas.microsoft.com/office/drawing/2015/10/21/chartex" xmlns:cx3="http://schemas.microsoft.com/office/drawing/2016/5/9/chartex" xmlns:cx4="http://schemas.microsoft.com/office/drawing/2016/5/10/chartex" xmlns:cx5="http://schemas.microsoft.com/office/drawing/2016/5/11/chartex" xmlns:cx6="http://schemas.microsoft.com/office/drawing/2016/5/12/chartex" xmlns:cx7="http://schemas.microsoft.com/office/drawing/2016/5/13/chartex" xmlns:cx8="http://schemas.microsoft.com/office/drawing/2016/5/14/chartex" xmlns:mc="http://schemas.openxmlformats.org/markup-compatibility/2006" xmlns:aink="http://schemas.microsoft.com/office/drawing/2016/ink" xmlns:am3d="http://schemas.microsoft.com/office/drawing/2017/model3d" xmlns:o="urn:schemas-microsoft-com:office:office" xmlns:r="http://schemas.openxmlformats.org/officeDocument/2006/relationships" xmlns:m="http://schemas.openxmlformats.org/officeDocument/2006/math" xmlns:v="urn:schemas-microsoft-com:vml" xmlns:wp14="http://schemas.microsoft.com/office/word/2010/wordprocessingDrawing" xmlns:wp="http://schemas.openxmlformats.org/drawingml/2006/wordprocessingDrawing" xmlns:w10="urn:schemas-microsoft-com:office:word" xmlns:w="http://schemas.openxmlformats.org/wordprocessingml/2006/main" xmlns:w14="http://schemas.microsoft.com/office/word/2010/wordml" xmlns:w15="http://schemas.microsoft.com/office/word/2012/wordml" xmlns:w16cex="http://schemas.microsoft.com/office/word/2018/wordml/cex" xmlns:w16cid="http://schemas.microsoft.com/office/word/2016/wordml/cid" xmlns:w16="http://schemas.microsoft.com/office/word/2018/wordml" xmlns:w16sdtdh="http://schemas.microsoft.com/office/word/2020/wordml/sdtdatahash" xmlns:w16se="http://schemas.microsoft.com/office/word/2015/wordml/symex" xmlns:wpg="http://schemas.microsoft.com/office/word/2010/wordprocessingGroup" xmlns:wpi="http://schemas.microsoft.com/office/word/2010/wordprocessingInk" xmlns:wne="http://schemas.microsoft.com/office/word/2006/wordml" xmlns:wps="http://schemas.microsoft.com/office/word/2010/wordprocessingShape" mc:Ignorable="w14 w15 w16se w16cid w16 w16cex w16sdtdh wp14">
+<w:numbering xmlns:wpc="http://schemas.microsoft.com/office/word/2010/wordprocessingCanvas" xmlns:cx="http://schemas.microsoft.com/office/drawing/2014/chartex" xmlns:cx1="http://schemas.microsoft.com/office/drawing/2015/9/8/chartex" xmlns:cx2="http://schemas.microsoft.com/office/drawing/2015/10/21/chartex" xmlns:cx3="http://schemas.microsoft.com/office/drawing/2016/5/9/chartex" xmlns:cx4="http://schemas.microsoft.com/office/drawing/2016/5/10/chartex" xmlns:cx5="http://schemas.microsoft.com/office/drawing/2016/5/11/chartex" xmlns:cx6="http://schemas.microsoft.com/office/drawing/2016/5/12/chartex" xmlns:cx7="http://schemas.microsoft.com/office/drawing/2016/5/13/chartex" xmlns:cx8="http://schemas.microsoft.com/office/drawing/2016/5/14/chartex" xmlns:mc="http://schemas.openxmlformats.org/markup-compatibility/2006" xmlns:aink="http://schemas.microsoft.com/office/drawing/2016/ink" xmlns:am3d="http://schemas.microsoft.com/office/drawing/2017/model3d" xmlns:o="urn:schemas-microsoft-com:office:office" xmlns:oel="http://schemas.microsoft.com/office/2019/extlst" xmlns:r="http://schemas.openxmlformats.org/officeDocument/2006/relationships" xmlns:m="http://schemas.openxmlformats.org/officeDocument/2006/math" xmlns:v="urn:schemas-microsoft-com:vml" xmlns:wp14="http://schemas.microsoft.com/office/word/2010/wordprocessingDrawing" xmlns:wp="http://schemas.openxmlformats.org/drawingml/2006/wordprocessingDrawing" xmlns:w10="urn:schemas-microsoft-com:office:word" xmlns:w="http://schemas.openxmlformats.org/wordprocessingml/2006/main" xmlns:w14="http://schemas.microsoft.com/office/word/2010/wordml" xmlns:w15="http://schemas.microsoft.com/office/word/2012/wordml" xmlns:w16cex="http://schemas.microsoft.com/office/word/2018/wordml/cex" xmlns:w16cid="http://schemas.microsoft.com/office/word/2016/wordml/cid" xmlns:w16="http://schemas.microsoft.com/office/word/2018/wordml" xmlns:w16du="http://schemas.microsoft.com/office/word/2023/wordml/word16du" xmlns:w16sdtdh="http://schemas.microsoft.com/office/word/2020/wordml/sdtdatahash" xmlns:w16se="http://schemas.microsoft.com/office/word/2015/wordml/symex" xmlns:wpg="http://schemas.microsoft.com/office/word/2010/wordprocessingGroup" xmlns:wpi="http://schemas.microsoft.com/office/word/2010/wordprocessingInk" xmlns:wne="http://schemas.microsoft.com/office/word/2006/wordml" xmlns:wps="http://schemas.microsoft.com/office/word/2010/wordprocessingShape" mc:Ignorable="w14 w15 w16se w16cid w16 w16cex w16sdtdh w16du wp14">
   <w:abstractNum w:abstractNumId="0" w15:restartNumberingAfterBreak="0">
     <w:nsid w:val="FFFFFF7C"/>
     <w:multiLevelType w:val="singleLevel"/>
@@ -4651,110 +4677,110 @@
       </w:rPr>
     </w:lvl>
   </w:abstractNum>
-  <w:num w:numId="1">
+  <w:num w:numId="1" w16cid:durableId="43794414">
     <w:abstractNumId w:val="27"/>
   </w:num>
-  <w:num w:numId="2">
+  <w:num w:numId="2" w16cid:durableId="1354454976">
     <w:abstractNumId w:val="20"/>
   </w:num>
-  <w:num w:numId="3">
+  <w:num w:numId="3" w16cid:durableId="2000767069">
     <w:abstractNumId w:val="29"/>
   </w:num>
-  <w:num w:numId="4">
+  <w:num w:numId="4" w16cid:durableId="1502159488">
     <w:abstractNumId w:val="23"/>
   </w:num>
-  <w:num w:numId="5">
+  <w:num w:numId="5" w16cid:durableId="281694830">
     <w:abstractNumId w:val="9"/>
   </w:num>
-  <w:num w:numId="6">
+  <w:num w:numId="6" w16cid:durableId="609551273">
     <w:abstractNumId w:val="7"/>
   </w:num>
-  <w:num w:numId="7">
+  <w:num w:numId="7" w16cid:durableId="762384586">
     <w:abstractNumId w:val="6"/>
   </w:num>
-  <w:num w:numId="8">
+  <w:num w:numId="8" w16cid:durableId="903493284">
     <w:abstractNumId w:val="5"/>
   </w:num>
-  <w:num w:numId="9">
+  <w:num w:numId="9" w16cid:durableId="1413891866">
     <w:abstractNumId w:val="4"/>
   </w:num>
-  <w:num w:numId="10">
+  <w:num w:numId="10" w16cid:durableId="1478303280">
     <w:abstractNumId w:val="8"/>
   </w:num>
-  <w:num w:numId="11">
+  <w:num w:numId="11" w16cid:durableId="2098162057">
     <w:abstractNumId w:val="3"/>
   </w:num>
-  <w:num w:numId="12">
+  <w:num w:numId="12" w16cid:durableId="317729780">
     <w:abstractNumId w:val="2"/>
   </w:num>
-  <w:num w:numId="13">
+  <w:num w:numId="13" w16cid:durableId="2011449660">
     <w:abstractNumId w:val="1"/>
   </w:num>
-  <w:num w:numId="14">
+  <w:num w:numId="14" w16cid:durableId="454175519">
     <w:abstractNumId w:val="0"/>
   </w:num>
-  <w:num w:numId="15">
+  <w:num w:numId="15" w16cid:durableId="820656918">
     <w:abstractNumId w:val="26"/>
   </w:num>
-  <w:num w:numId="16">
+  <w:num w:numId="16" w16cid:durableId="611085554">
     <w:abstractNumId w:val="30"/>
   </w:num>
-  <w:num w:numId="17">
+  <w:num w:numId="17" w16cid:durableId="1792288374">
     <w:abstractNumId w:val="13"/>
   </w:num>
-  <w:num w:numId="18">
+  <w:num w:numId="18" w16cid:durableId="1114329453">
     <w:abstractNumId w:val="24"/>
   </w:num>
-  <w:num w:numId="19">
+  <w:num w:numId="19" w16cid:durableId="1034578541">
     <w:abstractNumId w:val="10"/>
   </w:num>
-  <w:num w:numId="20">
+  <w:num w:numId="20" w16cid:durableId="1102148211">
     <w:abstractNumId w:val="14"/>
   </w:num>
-  <w:num w:numId="21">
+  <w:num w:numId="21" w16cid:durableId="2082024626">
     <w:abstractNumId w:val="19"/>
   </w:num>
-  <w:num w:numId="22">
+  <w:num w:numId="22" w16cid:durableId="1106775439">
     <w:abstractNumId w:val="12"/>
   </w:num>
-  <w:num w:numId="23">
+  <w:num w:numId="23" w16cid:durableId="200479897">
     <w:abstractNumId w:val="15"/>
   </w:num>
-  <w:num w:numId="24">
+  <w:num w:numId="24" w16cid:durableId="1692758652">
     <w:abstractNumId w:val="22"/>
   </w:num>
-  <w:num w:numId="25">
+  <w:num w:numId="25" w16cid:durableId="245113090">
     <w:abstractNumId w:val="11"/>
   </w:num>
-  <w:num w:numId="26">
+  <w:num w:numId="26" w16cid:durableId="8726759">
     <w:abstractNumId w:val="21"/>
   </w:num>
-  <w:num w:numId="27">
+  <w:num w:numId="27" w16cid:durableId="1480730930">
     <w:abstractNumId w:val="28"/>
   </w:num>
-  <w:num w:numId="28">
+  <w:num w:numId="28" w16cid:durableId="1872691948">
     <w:abstractNumId w:val="16"/>
   </w:num>
-  <w:num w:numId="29">
+  <w:num w:numId="29" w16cid:durableId="921110068">
     <w:abstractNumId w:val="25"/>
   </w:num>
-  <w:num w:numId="30">
+  <w:num w:numId="30" w16cid:durableId="624239262">
     <w:abstractNumId w:val="18"/>
   </w:num>
-  <w:num w:numId="31">
+  <w:num w:numId="31" w16cid:durableId="882523858">
     <w:abstractNumId w:val="32"/>
   </w:num>
-  <w:num w:numId="32">
+  <w:num w:numId="32" w16cid:durableId="1818372126">
     <w:abstractNumId w:val="17"/>
   </w:num>
-  <w:num w:numId="33">
+  <w:num w:numId="33" w16cid:durableId="855507715">
     <w:abstractNumId w:val="31"/>
   </w:num>
 </w:numbering>
 </file>
 
 <file path=word/styles.xml><?xml version="1.0" encoding="utf-8"?>
-<w:styles xmlns:mc="http://schemas.openxmlformats.org/markup-compatibility/2006" xmlns:r="http://schemas.openxmlformats.org/officeDocument/2006/relationships" xmlns:w="http://schemas.openxmlformats.org/wordprocessingml/2006/main" xmlns:w14="http://schemas.microsoft.com/office/word/2010/wordml" xmlns:w15="http://schemas.microsoft.com/office/word/2012/wordml" xmlns:w16cex="http://schemas.microsoft.com/office/word/2018/wordml/cex" xmlns:w16cid="http://schemas.microsoft.com/office/word/2016/wordml/cid" xmlns:w16="http://schemas.microsoft.com/office/word/2018/wordml" xmlns:w16sdtdh="http://schemas.microsoft.com/office/word/2020/wordml/sdtdatahash" xmlns:w16se="http://schemas.microsoft.com/office/word/2015/wordml/symex" mc:Ignorable="w14 w15 w16se w16cid w16 w16cex w16sdtdh">
+<w:styles xmlns:mc="http://schemas.openxmlformats.org/markup-compatibility/2006" xmlns:r="http://schemas.openxmlformats.org/officeDocument/2006/relationships" xmlns:w="http://schemas.openxmlformats.org/wordprocessingml/2006/main" xmlns:w14="http://schemas.microsoft.com/office/word/2010/wordml" xmlns:w15="http://schemas.microsoft.com/office/word/2012/wordml" xmlns:w16cex="http://schemas.microsoft.com/office/word/2018/wordml/cex" xmlns:w16cid="http://schemas.microsoft.com/office/word/2016/wordml/cid" xmlns:w16="http://schemas.microsoft.com/office/word/2018/wordml" xmlns:w16du="http://schemas.microsoft.com/office/word/2023/wordml/word16du" xmlns:w16sdtdh="http://schemas.microsoft.com/office/word/2020/wordml/sdtdatahash" xmlns:w16se="http://schemas.microsoft.com/office/word/2015/wordml/symex" mc:Ignorable="w14 w15 w16se w16cid w16 w16cex w16sdtdh w16du">
   <w:docDefaults>
     <w:rPrDefault>
       <w:rPr>
@@ -4864,6 +4890,7 @@
     <w:lsdException w:name="HTML Sample" w:semiHidden="1" w:unhideWhenUsed="1"/>
     <w:lsdException w:name="HTML Typewriter" w:semiHidden="1" w:unhideWhenUsed="1"/>
     <w:lsdException w:name="HTML Variable" w:semiHidden="1" w:unhideWhenUsed="1"/>
+    <w:lsdException w:name="Normal Table" w:semiHidden="1" w:unhideWhenUsed="1"/>
     <w:lsdException w:name="annotation subject" w:semiHidden="1" w:unhideWhenUsed="1"/>
     <w:lsdException w:name="No List" w:semiHidden="1" w:unhideWhenUsed="1"/>
     <w:lsdException w:name="Outline List 1" w:semiHidden="1" w:unhideWhenUsed="1"/>
@@ -4906,8 +4933,11 @@
     <w:lsdException w:name="Table Contemporary" w:semiHidden="1" w:unhideWhenUsed="1"/>
     <w:lsdException w:name="Table Elegant" w:semiHidden="1" w:unhideWhenUsed="1"/>
     <w:lsdException w:name="Table Professional" w:semiHidden="1" w:unhideWhenUsed="1"/>
+    <w:lsdException w:name="Table Subtle 1" w:semiHidden="1" w:unhideWhenUsed="1"/>
     <w:lsdException w:name="Table Subtle 2" w:semiHidden="1" w:unhideWhenUsed="1"/>
     <w:lsdException w:name="Table Web 1" w:semiHidden="1" w:unhideWhenUsed="1"/>
+    <w:lsdException w:name="Table Web 2" w:semiHidden="1" w:unhideWhenUsed="1"/>
+    <w:lsdException w:name="Table Web 3" w:semiHidden="1" w:unhideWhenUsed="1"/>
     <w:lsdException w:name="Balloon Text" w:semiHidden="1" w:unhideWhenUsed="1"/>
     <w:lsdException w:name="Table Theme" w:semiHidden="1" w:unhideWhenUsed="1"/>
     <w:lsdException w:name="Placeholder Text" w:semiHidden="1" w:uiPriority="99"/>
@@ -5448,6 +5478,16 @@
       <w:lang w:eastAsia="de-DE"/>
     </w:rPr>
   </w:style>
+  <w:style w:type="paragraph" w:styleId="berarbeitung">
+    <w:name w:val="Revision"/>
+    <w:hidden/>
+    <w:uiPriority w:val="99"/>
+    <w:semiHidden/>
+    <w:rsid w:val="003C6886"/>
+    <w:rPr>
+      <w:rFonts w:ascii="Arial" w:hAnsi="Arial"/>
+    </w:rPr>
+  </w:style>
 </w:styles>
 </file>
 
@@ -5871,13 +5911,7 @@
 <ds:datastoreItem xmlns:ds="http://schemas.openxmlformats.org/officeDocument/2006/customXml" ds:itemID="{B4476EF2-144B-4B12-832C-6FB44FE6E39E}">
   <ds:schemaRefs>
     <ds:schemaRef ds:uri="http://schemas.microsoft.com/office/2006/metadata/properties"/>
-    <ds:schemaRef ds:uri="http://purl.org/dc/elements/1.1/"/>
-    <ds:schemaRef ds:uri="http://purl.org/dc/dcmitype/"/>
     <ds:schemaRef ds:uri="http://schemas.microsoft.com/office/infopath/2007/PartnerControls"/>
-    <ds:schemaRef ds:uri="http://schemas.microsoft.com/office/2006/documentManagement/types"/>
-    <ds:schemaRef ds:uri="http://www.w3.org/XML/1998/namespace"/>
-    <ds:schemaRef ds:uri="http://purl.org/dc/terms/"/>
-    <ds:schemaRef ds:uri="http://schemas.openxmlformats.org/package/2006/metadata/core-properties"/>
   </ds:schemaRefs>
 </ds:datastoreItem>
 </file>

</xml_diff>